<commit_message>
feat: Ajustar formatação das tabelas com linhas horizontais e atualizar manuscritos
</commit_message>
<xml_diff>
--- a/1-MANUSCRITO/modelo_formatacao.docx
+++ b/1-MANUSCRITO/modelo_formatacao.docx
@@ -73,6 +73,10 @@
         <w:tc>
           <w:tcPr>
             <w:tcW w:w="4414" w:type="dxa"/>
+            <w:tcBorders>
+              <w:top w:val="single" w:sz="4" w:space="0" w:color="auto"/>
+              <w:bottom w:val="single" w:sz="4" w:space="0" w:color="auto"/>
+            </w:tcBorders>
           </w:tcPr>
           <w:p>
             <w:pPr>
@@ -86,6 +90,10 @@
         <w:tc>
           <w:tcPr>
             <w:tcW w:w="4414" w:type="dxa"/>
+            <w:tcBorders>
+              <w:top w:val="single" w:sz="4" w:space="0" w:color="auto"/>
+              <w:bottom w:val="single" w:sz="4" w:space="0" w:color="auto"/>
+            </w:tcBorders>
           </w:tcPr>
           <w:p>
             <w:pPr>
@@ -104,12 +112,18 @@
         <w:tc>
           <w:tcPr>
             <w:tcW w:w="4414" w:type="dxa"/>
+            <w:tcBorders>
+              <w:top w:val="single" w:sz="4" w:space="0" w:color="auto"/>
+            </w:tcBorders>
           </w:tcPr>
           <w:p/>
         </w:tc>
         <w:tc>
           <w:tcPr>
             <w:tcW w:w="4414" w:type="dxa"/>
+            <w:tcBorders>
+              <w:top w:val="single" w:sz="4" w:space="0" w:color="auto"/>
+            </w:tcBorders>
           </w:tcPr>
           <w:p/>
         </w:tc>
@@ -121,12 +135,18 @@
         <w:tc>
           <w:tcPr>
             <w:tcW w:w="4414" w:type="dxa"/>
+            <w:tcBorders>
+              <w:bottom w:val="single" w:sz="4" w:space="0" w:color="auto"/>
+            </w:tcBorders>
           </w:tcPr>
           <w:p/>
         </w:tc>
         <w:tc>
           <w:tcPr>
             <w:tcW w:w="4414" w:type="dxa"/>
+            <w:tcBorders>
+              <w:bottom w:val="single" w:sz="4" w:space="0" w:color="auto"/>
+            </w:tcBorders>
           </w:tcPr>
           <w:p/>
         </w:tc>

</xml_diff>